<commit_message>
Added IMU Specification Sheet
Added link to IMU Spec Sheet and edited file for claification.
</commit_message>
<xml_diff>
--- a/rover/controls-systems/mobility/IMU/BNO055 IMU Info.docx
+++ b/rover/controls-systems/mobility/IMU/BNO055 IMU Info.docx
@@ -53,19 +53,28 @@
         <w:t>tic fields respectively. The BNO</w:t>
       </w:r>
       <w:r>
-        <w:t xml:space="preserve"> reports the absolute orientation using Quaternion</w:t>
-      </w:r>
-      <w:r>
-        <w:t xml:space="preserve">s, </w:t>
+        <w:t xml:space="preserve"> reports</w:t>
+      </w:r>
+      <w:r>
+        <w:t xml:space="preserve"> the absolute orientation using two different output methods. </w:t>
+      </w:r>
+      <w:r>
+        <w:t>Quaternion</w:t>
+      </w:r>
+      <w:r>
+        <w:t>s</w:t>
+      </w:r>
+      <w:r>
+        <w:t xml:space="preserve">, a number system that extends complex numbers through a 4-D vector space over real numbers. </w:t>
       </w:r>
       <w:r>
         <w:t xml:space="preserve">Euler </w:t>
       </w:r>
       <w:r>
-        <w:t>Angles, or vectors</w:t>
-      </w:r>
-      <w:r>
-        <w:t xml:space="preserve"> over an I2C bus</w:t>
+        <w:t xml:space="preserve">Angles, three angles that describe the orientation of a body with respect to a fixed coordinate system. Vectors are also obtained when requesting a specific data reading such as Magnetic Field Strength. These readings are acquired </w:t>
+      </w:r>
+      <w:r>
+        <w:t>over an I2C bus</w:t>
       </w:r>
       <w:r>
         <w:t>.</w:t>
@@ -331,13 +340,7 @@
         <w:ind w:firstLine="360"/>
       </w:pPr>
       <w:r>
-        <w:t xml:space="preserve">The BNO055 IMU does not contain any internal EEPROM. New calibrations must be performed on startup </w:t>
-      </w:r>
-      <w:r>
-        <w:t xml:space="preserve">before absolute data can be acquired. </w:t>
-      </w:r>
-      <w:r>
-        <w:t>Alternatively, manual restoration of previous calibration values can be performed. The calibration data will be stored until the BNO is powered off.</w:t>
+        <w:t>The BNO055 IMU does not contain any internal EEPROM. New calibrations must be performed on startup before absolute data can be acquired. Alternatively, manual restoration of previous calibration values can be performed. The calibration data will be stored until the BNO is powered off.</w:t>
       </w:r>
     </w:p>
     <w:p>
@@ -362,56 +365,21 @@
       </w:r>
     </w:p>
     <w:p>
-      <w:pPr>
-        <w:ind w:left="2160" w:hanging="2160"/>
-      </w:pPr>
       <w:bookmarkStart w:id="0" w:name="_GoBack"/>
       <w:bookmarkEnd w:id="0"/>
     </w:p>
     <w:p>
-      <w:pPr>
-        <w:ind w:left="2160" w:hanging="2160"/>
-      </w:pPr>
-    </w:p>
-    <w:p>
-      <w:pPr>
-        <w:ind w:left="2160" w:hanging="2160"/>
-      </w:pPr>
-    </w:p>
-    <w:p>
-      <w:pPr>
-        <w:ind w:left="2160" w:hanging="2160"/>
-      </w:pPr>
-      <w:r>
-        <w:object w:dxaOrig="1543" w:dyaOrig="1000">
-          <v:shapetype id="_x0000_t75" coordsize="21600,21600" o:spt="75" o:preferrelative="t" path="m@4@5l@4@11@9@11@9@5xe" filled="f" stroked="f">
-            <v:stroke joinstyle="miter"/>
-            <v:formulas>
-              <v:f eqn="if lineDrawn pixelLineWidth 0"/>
-              <v:f eqn="sum @0 1 0"/>
-              <v:f eqn="sum 0 0 @1"/>
-              <v:f eqn="prod @2 1 2"/>
-              <v:f eqn="prod @3 21600 pixelWidth"/>
-              <v:f eqn="prod @3 21600 pixelHeight"/>
-              <v:f eqn="sum @0 0 1"/>
-              <v:f eqn="prod @6 1 2"/>
-              <v:f eqn="prod @7 21600 pixelWidth"/>
-              <v:f eqn="sum @8 21600 0"/>
-              <v:f eqn="prod @7 21600 pixelHeight"/>
-              <v:f eqn="sum @10 21600 0"/>
-            </v:formulas>
-            <v:path o:extrusionok="f" gradientshapeok="t" o:connecttype="rect"/>
-            <o:lock v:ext="edit" aspectratio="t"/>
-          </v:shapetype>
-          <v:shape id="_x0000_i1046" type="#_x0000_t75" style="width:77.25pt;height:50.25pt" o:ole="">
-            <v:imagedata r:id="rId7" o:title=""/>
-          </v:shape>
-          <o:OLEObject Type="Embed" ProgID="Package" ShapeID="_x0000_i1046" DrawAspect="Icon" ObjectID="_1571936666" r:id="rId8"/>
-        </w:object>
-      </w:r>
+      <w:hyperlink r:id="rId7" w:history="1">
+        <w:r>
+          <w:rPr>
+            <w:rStyle w:val="Hyperlink"/>
+          </w:rPr>
+          <w:t>BNO055 IMU Specification Sheets.pdf</w:t>
+        </w:r>
+      </w:hyperlink>
     </w:p>
     <w:sectPr>
-      <w:headerReference w:type="default" r:id="rId9"/>
+      <w:headerReference w:type="default" r:id="rId8"/>
       <w:pgSz w:w="12240" w:h="15840"/>
       <w:pgMar w:top="1440" w:right="1440" w:bottom="1440" w:left="1440" w:header="720" w:footer="720" w:gutter="0"/>
       <w:cols w:space="720"/>
@@ -1318,6 +1286,29 @@
       <w:contextualSpacing/>
     </w:pPr>
   </w:style>
+  <w:style w:type="character" w:styleId="Hyperlink">
+    <w:name w:val="Hyperlink"/>
+    <w:basedOn w:val="DefaultParagraphFont"/>
+    <w:uiPriority w:val="99"/>
+    <w:unhideWhenUsed/>
+    <w:rsid w:val="008055C2"/>
+    <w:rPr>
+      <w:color w:val="0563C1" w:themeColor="hyperlink"/>
+      <w:u w:val="single"/>
+    </w:rPr>
+  </w:style>
+  <w:style w:type="character" w:styleId="UnresolvedMention">
+    <w:name w:val="Unresolved Mention"/>
+    <w:basedOn w:val="DefaultParagraphFont"/>
+    <w:uiPriority w:val="99"/>
+    <w:semiHidden/>
+    <w:unhideWhenUsed/>
+    <w:rsid w:val="008055C2"/>
+    <w:rPr>
+      <w:color w:val="808080"/>
+      <w:shd w:val="clear" w:color="auto" w:fill="E6E6E6"/>
+    </w:rPr>
+  </w:style>
 </w:styles>
 </file>
 

</xml_diff>